<commit_message>
dokumentace: zadani, 1. knihovny pro augumentaci
</commit_message>
<xml_diff>
--- a/dokumentace.docx
+++ b/dokumentace.docx
@@ -1,6 +1,6 @@
 
 <file path=word/document.xml><?xml version="1.0" encoding="utf-8"?>
-<w:document xmlns:wpc="http://schemas.microsoft.com/office/word/2010/wordprocessingCanvas" xmlns:cx="http://schemas.microsoft.com/office/drawing/2014/chartex" xmlns:cx1="http://schemas.microsoft.com/office/drawing/2015/9/8/chartex" xmlns:cx2="http://schemas.microsoft.com/office/drawing/2015/10/21/chartex" xmlns:cx3="http://schemas.microsoft.com/office/drawing/2016/5/9/chartex" xmlns:cx4="http://schemas.microsoft.com/office/drawing/2016/5/10/chartex" xmlns:cx5="http://schemas.microsoft.com/office/drawing/2016/5/11/chartex" xmlns:cx6="http://schemas.microsoft.com/office/drawing/2016/5/12/chartex" xmlns:cx7="http://schemas.microsoft.com/office/drawing/2016/5/13/chartex" xmlns:cx8="http://schemas.microsoft.com/office/drawing/2016/5/14/chartex" xmlns:mc="http://schemas.openxmlformats.org/markup-compatibility/2006" xmlns:aink="http://schemas.microsoft.com/office/drawing/2016/ink" xmlns:am3d="http://schemas.microsoft.com/office/drawing/2017/model3d" xmlns:o="urn:schemas-microsoft-com:office:office" xmlns:r="http://schemas.openxmlformats.org/officeDocument/2006/relationships" xmlns:m="http://schemas.openxmlformats.org/officeDocument/2006/math" xmlns:v="urn:schemas-microsoft-com:vml" xmlns:wp14="http://schemas.microsoft.com/office/word/2010/wordprocessingDrawing" xmlns:wp="http://schemas.openxmlformats.org/drawingml/2006/wordprocessingDrawing" xmlns:w10="urn:schemas-microsoft-com:office:word" xmlns:w="http://schemas.openxmlformats.org/wordprocessingml/2006/main" xmlns:w14="http://schemas.microsoft.com/office/word/2010/wordml" xmlns:w15="http://schemas.microsoft.com/office/word/2012/wordml" xmlns:w16cex="http://schemas.microsoft.com/office/word/2018/wordml/cex" xmlns:w16cid="http://schemas.microsoft.com/office/word/2016/wordml/cid" xmlns:w16="http://schemas.microsoft.com/office/word/2018/wordml" xmlns:w16se="http://schemas.microsoft.com/office/word/2015/wordml/symex" xmlns:wpg="http://schemas.microsoft.com/office/word/2010/wordprocessingGroup" xmlns:wpi="http://schemas.microsoft.com/office/word/2010/wordprocessingInk" xmlns:wne="http://schemas.microsoft.com/office/word/2006/wordml" xmlns:wps="http://schemas.microsoft.com/office/word/2010/wordprocessingShape" mc:Ignorable="w14 w15 w16se w16cid w16 w16cex wp14">
+<w:document xmlns:wpc="http://schemas.microsoft.com/office/word/2010/wordprocessingCanvas" xmlns:cx="http://schemas.microsoft.com/office/drawing/2014/chartex" xmlns:cx1="http://schemas.microsoft.com/office/drawing/2015/9/8/chartex" xmlns:cx2="http://schemas.microsoft.com/office/drawing/2015/10/21/chartex" xmlns:cx3="http://schemas.microsoft.com/office/drawing/2016/5/9/chartex" xmlns:cx4="http://schemas.microsoft.com/office/drawing/2016/5/10/chartex" xmlns:cx5="http://schemas.microsoft.com/office/drawing/2016/5/11/chartex" xmlns:cx6="http://schemas.microsoft.com/office/drawing/2016/5/12/chartex" xmlns:cx7="http://schemas.microsoft.com/office/drawing/2016/5/13/chartex" xmlns:cx8="http://schemas.microsoft.com/office/drawing/2016/5/14/chartex" xmlns:mc="http://schemas.openxmlformats.org/markup-compatibility/2006" xmlns:aink="http://schemas.microsoft.com/office/drawing/2016/ink" xmlns:am3d="http://schemas.microsoft.com/office/drawing/2017/model3d" xmlns:o="urn:schemas-microsoft-com:office:office" xmlns:r="http://schemas.openxmlformats.org/officeDocument/2006/relationships" xmlns:m="http://schemas.openxmlformats.org/officeDocument/2006/math" xmlns:v="urn:schemas-microsoft-com:vml" xmlns:wp14="http://schemas.microsoft.com/office/word/2010/wordprocessingDrawing" xmlns:wp="http://schemas.openxmlformats.org/drawingml/2006/wordprocessingDrawing" xmlns:w10="urn:schemas-microsoft-com:office:word" xmlns:w="http://schemas.openxmlformats.org/wordprocessingml/2006/main" xmlns:w14="http://schemas.microsoft.com/office/word/2010/wordml" xmlns:w15="http://schemas.microsoft.com/office/word/2012/wordml" xmlns:w16cex="http://schemas.microsoft.com/office/word/2018/wordml/cex" xmlns:w16cid="http://schemas.microsoft.com/office/word/2016/wordml/cid" xmlns:w16="http://schemas.microsoft.com/office/word/2018/wordml" xmlns:w16sdtdh="http://schemas.microsoft.com/office/word/2020/wordml/sdtdatahash" xmlns:w16se="http://schemas.microsoft.com/office/word/2015/wordml/symex" xmlns:wpg="http://schemas.microsoft.com/office/word/2010/wordprocessingGroup" xmlns:wpi="http://schemas.microsoft.com/office/word/2010/wordprocessingInk" xmlns:wne="http://schemas.microsoft.com/office/word/2006/wordml" xmlns:wps="http://schemas.microsoft.com/office/word/2010/wordprocessingShape" mc:Ignorable="w14 w15 w16se w16cid w16 w16cex w16sdtdh wp14">
   <w:body>
     <w:p>
       <w:pPr>
@@ -221,11 +221,6 @@
       <w:r>
         <w:t>Václav Večeřa, Václav Zmítko</w:t>
       </w:r>
-    </w:p>
-    <w:p>
-      <w:pPr>
-        <w:jc w:val="center"/>
-      </w:pPr>
     </w:p>
     <w:p>
       <w:pPr>
@@ -500,27 +495,250 @@
     <w:p>
       <w:pPr>
         <w:pStyle w:val="Nadpis1"/>
+      </w:pPr>
+      <w:bookmarkStart w:id="2" w:name="_Toc68378635"/>
+      <w:bookmarkStart w:id="3" w:name="_Toc101325796"/>
+      <w:bookmarkEnd w:id="0"/>
+      <w:bookmarkEnd w:id="1"/>
+      <w:r>
+        <w:lastRenderedPageBreak/>
+        <w:t>Zadání</w:t>
+      </w:r>
+      <w:bookmarkEnd w:id="2"/>
+    </w:p>
+    <w:bookmarkEnd w:id="3"/>
+    <w:p>
+      <w:pPr>
+        <w:spacing w:line="240" w:lineRule="auto"/>
+        <w:jc w:val="left"/>
+        <w:rPr>
+          <w:rFonts w:ascii="Arial" w:hAnsi="Arial" w:cs="Arial"/>
+          <w:color w:val="494949"/>
+        </w:rPr>
+      </w:pPr>
+      <w:proofErr w:type="spellStart"/>
+      <w:r>
+        <w:rPr>
+          <w:rFonts w:ascii="Arial" w:hAnsi="Arial" w:cs="Arial"/>
+          <w:color w:val="494949"/>
+        </w:rPr>
+        <w:t>Datasety</w:t>
+      </w:r>
+      <w:proofErr w:type="spellEnd"/>
+      <w:r>
+        <w:rPr>
+          <w:rFonts w:ascii="Arial" w:hAnsi="Arial" w:cs="Arial"/>
+          <w:color w:val="494949"/>
+        </w:rPr>
+        <w:t xml:space="preserve"> jsou alfou a omegou strojového učení. Pro metody hlubokého učení je vhodné mít </w:t>
+      </w:r>
+      <w:proofErr w:type="spellStart"/>
+      <w:r>
+        <w:rPr>
+          <w:rFonts w:ascii="Arial" w:hAnsi="Arial" w:cs="Arial"/>
+          <w:color w:val="494949"/>
+        </w:rPr>
+        <w:t>datasety</w:t>
+      </w:r>
+      <w:proofErr w:type="spellEnd"/>
+      <w:r>
+        <w:rPr>
+          <w:rFonts w:ascii="Arial" w:hAnsi="Arial" w:cs="Arial"/>
+          <w:color w:val="494949"/>
+        </w:rPr>
+        <w:t xml:space="preserve"> dostatečně obsáhlé. Bohužel stává se, že vzorových dat je omezené množství. V tomto případě přichází na řadu metody rozšíření </w:t>
+      </w:r>
+      <w:proofErr w:type="spellStart"/>
+      <w:r>
+        <w:rPr>
+          <w:rFonts w:ascii="Arial" w:hAnsi="Arial" w:cs="Arial"/>
+          <w:color w:val="494949"/>
+        </w:rPr>
+        <w:t>datasetu</w:t>
+      </w:r>
+      <w:proofErr w:type="spellEnd"/>
+      <w:r>
+        <w:rPr>
+          <w:rFonts w:ascii="Arial" w:hAnsi="Arial" w:cs="Arial"/>
+          <w:color w:val="494949"/>
+        </w:rPr>
+        <w:t>.</w:t>
+      </w:r>
+      <w:r>
+        <w:rPr>
+          <w:rFonts w:ascii="Arial" w:hAnsi="Arial" w:cs="Arial"/>
+          <w:color w:val="494949"/>
+        </w:rPr>
+        <w:t xml:space="preserve"> </w:t>
+      </w:r>
+      <w:r>
+        <w:rPr>
+          <w:rFonts w:ascii="Arial" w:hAnsi="Arial" w:cs="Arial"/>
+          <w:color w:val="494949"/>
+        </w:rPr>
+        <w:t xml:space="preserve">Cíl projektu je nastudovat, zdokumentovat a vytvořit srovnání minimálně 5 knihoven vybraných po domluvě s vedoucím projektu pro rozšíření </w:t>
+      </w:r>
+      <w:proofErr w:type="spellStart"/>
+      <w:r>
+        <w:rPr>
+          <w:rFonts w:ascii="Arial" w:hAnsi="Arial" w:cs="Arial"/>
+          <w:color w:val="494949"/>
+        </w:rPr>
+        <w:t>datasetu</w:t>
+      </w:r>
+      <w:proofErr w:type="spellEnd"/>
+      <w:r>
+        <w:rPr>
+          <w:rFonts w:ascii="Arial" w:hAnsi="Arial" w:cs="Arial"/>
+          <w:color w:val="494949"/>
+        </w:rPr>
+        <w:t xml:space="preserve"> v jazyce Python. Součástí řešení je vytvoření časového srovnání jednotlivých implementací.</w:t>
+      </w:r>
+    </w:p>
+    <w:p>
+      <w:pPr>
+        <w:spacing w:line="240" w:lineRule="auto"/>
+        <w:jc w:val="left"/>
+        <w:rPr>
+          <w:rFonts w:ascii="Arial" w:hAnsi="Arial" w:cs="Arial"/>
+          <w:color w:val="494949"/>
+        </w:rPr>
+      </w:pPr>
+      <w:r>
+        <w:rPr>
+          <w:rFonts w:ascii="Arial" w:hAnsi="Arial" w:cs="Arial"/>
+          <w:color w:val="494949"/>
+        </w:rPr>
+        <w:br w:type="page"/>
+      </w:r>
+    </w:p>
+    <w:p>
+      <w:pPr>
+        <w:pStyle w:val="Nadpis1"/>
         <w:numPr>
           <w:ilvl w:val="0"/>
-          <w:numId w:val="0"/>
+          <w:numId w:val="12"/>
         </w:numPr>
-        <w:ind w:left="567"/>
-      </w:pPr>
-      <w:bookmarkStart w:id="2" w:name="_Toc101325796"/>
-      <w:bookmarkStart w:id="3" w:name="_Toc68378635"/>
-      <w:bookmarkEnd w:id="0"/>
-      <w:bookmarkEnd w:id="1"/>
+      </w:pPr>
       <w:r>
         <w:lastRenderedPageBreak/>
-        <w:t>Zadání</w:t>
-      </w:r>
-      <w:bookmarkEnd w:id="3"/>
-    </w:p>
-    <w:bookmarkEnd w:id="2"/>
-    <w:p>
-      <w:pPr>
-        <w:spacing w:line="240" w:lineRule="auto"/>
-        <w:jc w:val="left"/>
+        <w:t xml:space="preserve"> Knihovny pro augmentaci dat</w:t>
+      </w:r>
+    </w:p>
+    <w:p>
+      <w:pPr>
+        <w:pStyle w:val="Odstavecprvn"/>
+        <w:rPr>
+          <w:i/>
+          <w:iCs/>
+        </w:rPr>
+      </w:pPr>
+      <w:r>
+        <w:t xml:space="preserve">Bylo zadáno pět knihoven pro rozšíření </w:t>
+      </w:r>
+      <w:proofErr w:type="spellStart"/>
+      <w:r>
+        <w:t>datasetu</w:t>
+      </w:r>
+      <w:proofErr w:type="spellEnd"/>
+      <w:r>
+        <w:t xml:space="preserve"> (augmentaci dat). Těmito knihovnami jsou </w:t>
+      </w:r>
+      <w:proofErr w:type="spellStart"/>
+      <w:r>
+        <w:rPr>
+          <w:i/>
+          <w:iCs/>
+        </w:rPr>
+        <w:t>Augmentor</w:t>
+      </w:r>
+      <w:proofErr w:type="spellEnd"/>
+      <w:r>
+        <w:rPr>
+          <w:i/>
+          <w:iCs/>
+        </w:rPr>
+        <w:t xml:space="preserve">, </w:t>
+      </w:r>
+      <w:proofErr w:type="spellStart"/>
+      <w:r>
+        <w:rPr>
+          <w:i/>
+          <w:iCs/>
+        </w:rPr>
+        <w:t>Albumentations</w:t>
+      </w:r>
+      <w:proofErr w:type="spellEnd"/>
+      <w:r>
+        <w:rPr>
+          <w:i/>
+          <w:iCs/>
+        </w:rPr>
+        <w:t xml:space="preserve">, </w:t>
+      </w:r>
+      <w:proofErr w:type="spellStart"/>
+      <w:r>
+        <w:rPr>
+          <w:i/>
+          <w:iCs/>
+        </w:rPr>
+        <w:t>I</w:t>
+      </w:r>
+      <w:r>
+        <w:rPr>
+          <w:i/>
+          <w:iCs/>
+        </w:rPr>
+        <w:t>mgaug</w:t>
+      </w:r>
+      <w:proofErr w:type="spellEnd"/>
+      <w:r>
+        <w:rPr>
+          <w:i/>
+          <w:iCs/>
+        </w:rPr>
+        <w:t xml:space="preserve">, </w:t>
+      </w:r>
+      <w:proofErr w:type="spellStart"/>
+      <w:r>
+        <w:rPr>
+          <w:i/>
+          <w:iCs/>
+        </w:rPr>
+        <w:t>PyTorch</w:t>
+      </w:r>
+      <w:proofErr w:type="spellEnd"/>
+      <w:r>
+        <w:rPr>
+          <w:i/>
+          <w:iCs/>
+        </w:rPr>
+        <w:t xml:space="preserve"> a </w:t>
+      </w:r>
+      <w:proofErr w:type="spellStart"/>
+      <w:r>
+        <w:rPr>
+          <w:i/>
+          <w:iCs/>
+        </w:rPr>
+        <w:t>AutoAugment</w:t>
+      </w:r>
+      <w:proofErr w:type="spellEnd"/>
+      <w:r>
+        <w:rPr>
+          <w:i/>
+          <w:iCs/>
+        </w:rPr>
+        <w:t>.</w:t>
+      </w:r>
+    </w:p>
+    <w:p>
+      <w:pPr>
+        <w:pStyle w:val="Odstavecdal"/>
+        <w:rPr>
+          <w:i w:val="0"/>
+          <w:iCs w:val="0"/>
+        </w:rPr>
       </w:pPr>
     </w:p>
     <w:sectPr>
@@ -536,7 +754,7 @@
 </file>
 
 <file path=word/endnotes.xml><?xml version="1.0" encoding="utf-8"?>
-<w:endnotes xmlns:wpc="http://schemas.microsoft.com/office/word/2010/wordprocessingCanvas" xmlns:cx="http://schemas.microsoft.com/office/drawing/2014/chartex" xmlns:cx1="http://schemas.microsoft.com/office/drawing/2015/9/8/chartex" xmlns:cx2="http://schemas.microsoft.com/office/drawing/2015/10/21/chartex" xmlns:cx3="http://schemas.microsoft.com/office/drawing/2016/5/9/chartex" xmlns:cx4="http://schemas.microsoft.com/office/drawing/2016/5/10/chartex" xmlns:cx5="http://schemas.microsoft.com/office/drawing/2016/5/11/chartex" xmlns:cx6="http://schemas.microsoft.com/office/drawing/2016/5/12/chartex" xmlns:cx7="http://schemas.microsoft.com/office/drawing/2016/5/13/chartex" xmlns:cx8="http://schemas.microsoft.com/office/drawing/2016/5/14/chartex" xmlns:mc="http://schemas.openxmlformats.org/markup-compatibility/2006" xmlns:aink="http://schemas.microsoft.com/office/drawing/2016/ink" xmlns:am3d="http://schemas.microsoft.com/office/drawing/2017/model3d" xmlns:o="urn:schemas-microsoft-com:office:office" xmlns:r="http://schemas.openxmlformats.org/officeDocument/2006/relationships" xmlns:m="http://schemas.openxmlformats.org/officeDocument/2006/math" xmlns:v="urn:schemas-microsoft-com:vml" xmlns:wp14="http://schemas.microsoft.com/office/word/2010/wordprocessingDrawing" xmlns:wp="http://schemas.openxmlformats.org/drawingml/2006/wordprocessingDrawing" xmlns:w10="urn:schemas-microsoft-com:office:word" xmlns:w="http://schemas.openxmlformats.org/wordprocessingml/2006/main" xmlns:w14="http://schemas.microsoft.com/office/word/2010/wordml" xmlns:w15="http://schemas.microsoft.com/office/word/2012/wordml" xmlns:w16cex="http://schemas.microsoft.com/office/word/2018/wordml/cex" xmlns:w16cid="http://schemas.microsoft.com/office/word/2016/wordml/cid" xmlns:w16="http://schemas.microsoft.com/office/word/2018/wordml" xmlns:w16se="http://schemas.microsoft.com/office/word/2015/wordml/symex" xmlns:wpg="http://schemas.microsoft.com/office/word/2010/wordprocessingGroup" xmlns:wpi="http://schemas.microsoft.com/office/word/2010/wordprocessingInk" xmlns:wne="http://schemas.microsoft.com/office/word/2006/wordml" xmlns:wps="http://schemas.microsoft.com/office/word/2010/wordprocessingShape" mc:Ignorable="w14 w15 w16se w16cid w16 w16cex wp14">
+<w:endnotes xmlns:wpc="http://schemas.microsoft.com/office/word/2010/wordprocessingCanvas" xmlns:cx="http://schemas.microsoft.com/office/drawing/2014/chartex" xmlns:cx1="http://schemas.microsoft.com/office/drawing/2015/9/8/chartex" xmlns:cx2="http://schemas.microsoft.com/office/drawing/2015/10/21/chartex" xmlns:cx3="http://schemas.microsoft.com/office/drawing/2016/5/9/chartex" xmlns:cx4="http://schemas.microsoft.com/office/drawing/2016/5/10/chartex" xmlns:cx5="http://schemas.microsoft.com/office/drawing/2016/5/11/chartex" xmlns:cx6="http://schemas.microsoft.com/office/drawing/2016/5/12/chartex" xmlns:cx7="http://schemas.microsoft.com/office/drawing/2016/5/13/chartex" xmlns:cx8="http://schemas.microsoft.com/office/drawing/2016/5/14/chartex" xmlns:mc="http://schemas.openxmlformats.org/markup-compatibility/2006" xmlns:aink="http://schemas.microsoft.com/office/drawing/2016/ink" xmlns:am3d="http://schemas.microsoft.com/office/drawing/2017/model3d" xmlns:o="urn:schemas-microsoft-com:office:office" xmlns:r="http://schemas.openxmlformats.org/officeDocument/2006/relationships" xmlns:m="http://schemas.openxmlformats.org/officeDocument/2006/math" xmlns:v="urn:schemas-microsoft-com:vml" xmlns:wp14="http://schemas.microsoft.com/office/word/2010/wordprocessingDrawing" xmlns:wp="http://schemas.openxmlformats.org/drawingml/2006/wordprocessingDrawing" xmlns:w10="urn:schemas-microsoft-com:office:word" xmlns:w="http://schemas.openxmlformats.org/wordprocessingml/2006/main" xmlns:w14="http://schemas.microsoft.com/office/word/2010/wordml" xmlns:w15="http://schemas.microsoft.com/office/word/2012/wordml" xmlns:w16cex="http://schemas.microsoft.com/office/word/2018/wordml/cex" xmlns:w16cid="http://schemas.microsoft.com/office/word/2016/wordml/cid" xmlns:w16="http://schemas.microsoft.com/office/word/2018/wordml" xmlns:w16sdtdh="http://schemas.microsoft.com/office/word/2020/wordml/sdtdatahash" xmlns:w16se="http://schemas.microsoft.com/office/word/2015/wordml/symex" xmlns:wpg="http://schemas.microsoft.com/office/word/2010/wordprocessingGroup" xmlns:wpi="http://schemas.microsoft.com/office/word/2010/wordprocessingInk" xmlns:wne="http://schemas.microsoft.com/office/word/2006/wordml" xmlns:wps="http://schemas.microsoft.com/office/word/2010/wordprocessingShape" mc:Ignorable="w14 w15 w16se w16cid w16 w16cex w16sdtdh wp14">
   <w:endnote w:type="separator" w:id="-1">
     <w:p>
       <w:pPr>
@@ -561,7 +779,7 @@
 </file>
 
 <file path=word/footer1.xml><?xml version="1.0" encoding="utf-8"?>
-<w:ftr xmlns:wpc="http://schemas.microsoft.com/office/word/2010/wordprocessingCanvas" xmlns:cx="http://schemas.microsoft.com/office/drawing/2014/chartex" xmlns:cx1="http://schemas.microsoft.com/office/drawing/2015/9/8/chartex" xmlns:cx2="http://schemas.microsoft.com/office/drawing/2015/10/21/chartex" xmlns:cx3="http://schemas.microsoft.com/office/drawing/2016/5/9/chartex" xmlns:cx4="http://schemas.microsoft.com/office/drawing/2016/5/10/chartex" xmlns:cx5="http://schemas.microsoft.com/office/drawing/2016/5/11/chartex" xmlns:cx6="http://schemas.microsoft.com/office/drawing/2016/5/12/chartex" xmlns:cx7="http://schemas.microsoft.com/office/drawing/2016/5/13/chartex" xmlns:cx8="http://schemas.microsoft.com/office/drawing/2016/5/14/chartex" xmlns:mc="http://schemas.openxmlformats.org/markup-compatibility/2006" xmlns:aink="http://schemas.microsoft.com/office/drawing/2016/ink" xmlns:am3d="http://schemas.microsoft.com/office/drawing/2017/model3d" xmlns:o="urn:schemas-microsoft-com:office:office" xmlns:r="http://schemas.openxmlformats.org/officeDocument/2006/relationships" xmlns:m="http://schemas.openxmlformats.org/officeDocument/2006/math" xmlns:v="urn:schemas-microsoft-com:vml" xmlns:wp14="http://schemas.microsoft.com/office/word/2010/wordprocessingDrawing" xmlns:wp="http://schemas.openxmlformats.org/drawingml/2006/wordprocessingDrawing" xmlns:w10="urn:schemas-microsoft-com:office:word" xmlns:w="http://schemas.openxmlformats.org/wordprocessingml/2006/main" xmlns:w14="http://schemas.microsoft.com/office/word/2010/wordml" xmlns:w15="http://schemas.microsoft.com/office/word/2012/wordml" xmlns:w16cex="http://schemas.microsoft.com/office/word/2018/wordml/cex" xmlns:w16cid="http://schemas.microsoft.com/office/word/2016/wordml/cid" xmlns:w16="http://schemas.microsoft.com/office/word/2018/wordml" xmlns:w16se="http://schemas.microsoft.com/office/word/2015/wordml/symex" xmlns:wpg="http://schemas.microsoft.com/office/word/2010/wordprocessingGroup" xmlns:wpi="http://schemas.microsoft.com/office/word/2010/wordprocessingInk" xmlns:wne="http://schemas.microsoft.com/office/word/2006/wordml" xmlns:wps="http://schemas.microsoft.com/office/word/2010/wordprocessingShape" mc:Ignorable="w14 w15 w16se w16cid w16 w16cex wp14">
+<w:ftr xmlns:wpc="http://schemas.microsoft.com/office/word/2010/wordprocessingCanvas" xmlns:cx="http://schemas.microsoft.com/office/drawing/2014/chartex" xmlns:cx1="http://schemas.microsoft.com/office/drawing/2015/9/8/chartex" xmlns:cx2="http://schemas.microsoft.com/office/drawing/2015/10/21/chartex" xmlns:cx3="http://schemas.microsoft.com/office/drawing/2016/5/9/chartex" xmlns:cx4="http://schemas.microsoft.com/office/drawing/2016/5/10/chartex" xmlns:cx5="http://schemas.microsoft.com/office/drawing/2016/5/11/chartex" xmlns:cx6="http://schemas.microsoft.com/office/drawing/2016/5/12/chartex" xmlns:cx7="http://schemas.microsoft.com/office/drawing/2016/5/13/chartex" xmlns:cx8="http://schemas.microsoft.com/office/drawing/2016/5/14/chartex" xmlns:mc="http://schemas.openxmlformats.org/markup-compatibility/2006" xmlns:aink="http://schemas.microsoft.com/office/drawing/2016/ink" xmlns:am3d="http://schemas.microsoft.com/office/drawing/2017/model3d" xmlns:o="urn:schemas-microsoft-com:office:office" xmlns:r="http://schemas.openxmlformats.org/officeDocument/2006/relationships" xmlns:m="http://schemas.openxmlformats.org/officeDocument/2006/math" xmlns:v="urn:schemas-microsoft-com:vml" xmlns:wp14="http://schemas.microsoft.com/office/word/2010/wordprocessingDrawing" xmlns:wp="http://schemas.openxmlformats.org/drawingml/2006/wordprocessingDrawing" xmlns:w10="urn:schemas-microsoft-com:office:word" xmlns:w="http://schemas.openxmlformats.org/wordprocessingml/2006/main" xmlns:w14="http://schemas.microsoft.com/office/word/2010/wordml" xmlns:w15="http://schemas.microsoft.com/office/word/2012/wordml" xmlns:w16cex="http://schemas.microsoft.com/office/word/2018/wordml/cex" xmlns:w16cid="http://schemas.microsoft.com/office/word/2016/wordml/cid" xmlns:w16="http://schemas.microsoft.com/office/word/2018/wordml" xmlns:w16sdtdh="http://schemas.microsoft.com/office/word/2020/wordml/sdtdatahash" xmlns:w16se="http://schemas.microsoft.com/office/word/2015/wordml/symex" xmlns:wpg="http://schemas.microsoft.com/office/word/2010/wordprocessingGroup" xmlns:wpi="http://schemas.microsoft.com/office/word/2010/wordprocessingInk" xmlns:wne="http://schemas.microsoft.com/office/word/2006/wordml" xmlns:wps="http://schemas.microsoft.com/office/word/2010/wordprocessingShape" mc:Ignorable="w14 w15 w16se w16cid w16 w16cex w16sdtdh wp14">
   <w:p>
     <w:pPr>
       <w:pStyle w:val="Zpat"/>
@@ -572,7 +790,7 @@
 </file>
 
 <file path=word/footer2.xml><?xml version="1.0" encoding="utf-8"?>
-<w:ftr xmlns:wpc="http://schemas.microsoft.com/office/word/2010/wordprocessingCanvas" xmlns:cx="http://schemas.microsoft.com/office/drawing/2014/chartex" xmlns:cx1="http://schemas.microsoft.com/office/drawing/2015/9/8/chartex" xmlns:cx2="http://schemas.microsoft.com/office/drawing/2015/10/21/chartex" xmlns:cx3="http://schemas.microsoft.com/office/drawing/2016/5/9/chartex" xmlns:cx4="http://schemas.microsoft.com/office/drawing/2016/5/10/chartex" xmlns:cx5="http://schemas.microsoft.com/office/drawing/2016/5/11/chartex" xmlns:cx6="http://schemas.microsoft.com/office/drawing/2016/5/12/chartex" xmlns:cx7="http://schemas.microsoft.com/office/drawing/2016/5/13/chartex" xmlns:cx8="http://schemas.microsoft.com/office/drawing/2016/5/14/chartex" xmlns:mc="http://schemas.openxmlformats.org/markup-compatibility/2006" xmlns:aink="http://schemas.microsoft.com/office/drawing/2016/ink" xmlns:am3d="http://schemas.microsoft.com/office/drawing/2017/model3d" xmlns:o="urn:schemas-microsoft-com:office:office" xmlns:r="http://schemas.openxmlformats.org/officeDocument/2006/relationships" xmlns:m="http://schemas.openxmlformats.org/officeDocument/2006/math" xmlns:v="urn:schemas-microsoft-com:vml" xmlns:wp14="http://schemas.microsoft.com/office/word/2010/wordprocessingDrawing" xmlns:wp="http://schemas.openxmlformats.org/drawingml/2006/wordprocessingDrawing" xmlns:w10="urn:schemas-microsoft-com:office:word" xmlns:w="http://schemas.openxmlformats.org/wordprocessingml/2006/main" xmlns:w14="http://schemas.microsoft.com/office/word/2010/wordml" xmlns:w15="http://schemas.microsoft.com/office/word/2012/wordml" xmlns:w16cex="http://schemas.microsoft.com/office/word/2018/wordml/cex" xmlns:w16cid="http://schemas.microsoft.com/office/word/2016/wordml/cid" xmlns:w16="http://schemas.microsoft.com/office/word/2018/wordml" xmlns:w16se="http://schemas.microsoft.com/office/word/2015/wordml/symex" xmlns:wpg="http://schemas.microsoft.com/office/word/2010/wordprocessingGroup" xmlns:wpi="http://schemas.microsoft.com/office/word/2010/wordprocessingInk" xmlns:wne="http://schemas.microsoft.com/office/word/2006/wordml" xmlns:wps="http://schemas.microsoft.com/office/word/2010/wordprocessingShape" mc:Ignorable="w14 w15 w16se w16cid w16 w16cex wp14">
+<w:ftr xmlns:wpc="http://schemas.microsoft.com/office/word/2010/wordprocessingCanvas" xmlns:cx="http://schemas.microsoft.com/office/drawing/2014/chartex" xmlns:cx1="http://schemas.microsoft.com/office/drawing/2015/9/8/chartex" xmlns:cx2="http://schemas.microsoft.com/office/drawing/2015/10/21/chartex" xmlns:cx3="http://schemas.microsoft.com/office/drawing/2016/5/9/chartex" xmlns:cx4="http://schemas.microsoft.com/office/drawing/2016/5/10/chartex" xmlns:cx5="http://schemas.microsoft.com/office/drawing/2016/5/11/chartex" xmlns:cx6="http://schemas.microsoft.com/office/drawing/2016/5/12/chartex" xmlns:cx7="http://schemas.microsoft.com/office/drawing/2016/5/13/chartex" xmlns:cx8="http://schemas.microsoft.com/office/drawing/2016/5/14/chartex" xmlns:mc="http://schemas.openxmlformats.org/markup-compatibility/2006" xmlns:aink="http://schemas.microsoft.com/office/drawing/2016/ink" xmlns:am3d="http://schemas.microsoft.com/office/drawing/2017/model3d" xmlns:o="urn:schemas-microsoft-com:office:office" xmlns:r="http://schemas.openxmlformats.org/officeDocument/2006/relationships" xmlns:m="http://schemas.openxmlformats.org/officeDocument/2006/math" xmlns:v="urn:schemas-microsoft-com:vml" xmlns:wp14="http://schemas.microsoft.com/office/word/2010/wordprocessingDrawing" xmlns:wp="http://schemas.openxmlformats.org/drawingml/2006/wordprocessingDrawing" xmlns:w10="urn:schemas-microsoft-com:office:word" xmlns:w="http://schemas.openxmlformats.org/wordprocessingml/2006/main" xmlns:w14="http://schemas.microsoft.com/office/word/2010/wordml" xmlns:w15="http://schemas.microsoft.com/office/word/2012/wordml" xmlns:w16cex="http://schemas.microsoft.com/office/word/2018/wordml/cex" xmlns:w16cid="http://schemas.microsoft.com/office/word/2016/wordml/cid" xmlns:w16="http://schemas.microsoft.com/office/word/2018/wordml" xmlns:w16sdtdh="http://schemas.microsoft.com/office/word/2020/wordml/sdtdatahash" xmlns:w16se="http://schemas.microsoft.com/office/word/2015/wordml/symex" xmlns:wpg="http://schemas.microsoft.com/office/word/2010/wordprocessingGroup" xmlns:wpi="http://schemas.microsoft.com/office/word/2010/wordprocessingInk" xmlns:wne="http://schemas.microsoft.com/office/word/2006/wordml" xmlns:wps="http://schemas.microsoft.com/office/word/2010/wordprocessingShape" mc:Ignorable="w14 w15 w16se w16cid w16 w16cex w16sdtdh wp14">
   <w:p>
     <w:pPr>
       <w:pStyle w:val="Zpat"/>
@@ -623,7 +841,7 @@
 </file>
 
 <file path=word/footnotes.xml><?xml version="1.0" encoding="utf-8"?>
-<w:footnotes xmlns:wpc="http://schemas.microsoft.com/office/word/2010/wordprocessingCanvas" xmlns:cx="http://schemas.microsoft.com/office/drawing/2014/chartex" xmlns:cx1="http://schemas.microsoft.com/office/drawing/2015/9/8/chartex" xmlns:cx2="http://schemas.microsoft.com/office/drawing/2015/10/21/chartex" xmlns:cx3="http://schemas.microsoft.com/office/drawing/2016/5/9/chartex" xmlns:cx4="http://schemas.microsoft.com/office/drawing/2016/5/10/chartex" xmlns:cx5="http://schemas.microsoft.com/office/drawing/2016/5/11/chartex" xmlns:cx6="http://schemas.microsoft.com/office/drawing/2016/5/12/chartex" xmlns:cx7="http://schemas.microsoft.com/office/drawing/2016/5/13/chartex" xmlns:cx8="http://schemas.microsoft.com/office/drawing/2016/5/14/chartex" xmlns:mc="http://schemas.openxmlformats.org/markup-compatibility/2006" xmlns:aink="http://schemas.microsoft.com/office/drawing/2016/ink" xmlns:am3d="http://schemas.microsoft.com/office/drawing/2017/model3d" xmlns:o="urn:schemas-microsoft-com:office:office" xmlns:r="http://schemas.openxmlformats.org/officeDocument/2006/relationships" xmlns:m="http://schemas.openxmlformats.org/officeDocument/2006/math" xmlns:v="urn:schemas-microsoft-com:vml" xmlns:wp14="http://schemas.microsoft.com/office/word/2010/wordprocessingDrawing" xmlns:wp="http://schemas.openxmlformats.org/drawingml/2006/wordprocessingDrawing" xmlns:w10="urn:schemas-microsoft-com:office:word" xmlns:w="http://schemas.openxmlformats.org/wordprocessingml/2006/main" xmlns:w14="http://schemas.microsoft.com/office/word/2010/wordml" xmlns:w15="http://schemas.microsoft.com/office/word/2012/wordml" xmlns:w16cex="http://schemas.microsoft.com/office/word/2018/wordml/cex" xmlns:w16cid="http://schemas.microsoft.com/office/word/2016/wordml/cid" xmlns:w16="http://schemas.microsoft.com/office/word/2018/wordml" xmlns:w16se="http://schemas.microsoft.com/office/word/2015/wordml/symex" xmlns:wpg="http://schemas.microsoft.com/office/word/2010/wordprocessingGroup" xmlns:wpi="http://schemas.microsoft.com/office/word/2010/wordprocessingInk" xmlns:wne="http://schemas.microsoft.com/office/word/2006/wordml" xmlns:wps="http://schemas.microsoft.com/office/word/2010/wordprocessingShape" mc:Ignorable="w14 w15 w16se w16cid w16 w16cex wp14">
+<w:footnotes xmlns:wpc="http://schemas.microsoft.com/office/word/2010/wordprocessingCanvas" xmlns:cx="http://schemas.microsoft.com/office/drawing/2014/chartex" xmlns:cx1="http://schemas.microsoft.com/office/drawing/2015/9/8/chartex" xmlns:cx2="http://schemas.microsoft.com/office/drawing/2015/10/21/chartex" xmlns:cx3="http://schemas.microsoft.com/office/drawing/2016/5/9/chartex" xmlns:cx4="http://schemas.microsoft.com/office/drawing/2016/5/10/chartex" xmlns:cx5="http://schemas.microsoft.com/office/drawing/2016/5/11/chartex" xmlns:cx6="http://schemas.microsoft.com/office/drawing/2016/5/12/chartex" xmlns:cx7="http://schemas.microsoft.com/office/drawing/2016/5/13/chartex" xmlns:cx8="http://schemas.microsoft.com/office/drawing/2016/5/14/chartex" xmlns:mc="http://schemas.openxmlformats.org/markup-compatibility/2006" xmlns:aink="http://schemas.microsoft.com/office/drawing/2016/ink" xmlns:am3d="http://schemas.microsoft.com/office/drawing/2017/model3d" xmlns:o="urn:schemas-microsoft-com:office:office" xmlns:r="http://schemas.openxmlformats.org/officeDocument/2006/relationships" xmlns:m="http://schemas.openxmlformats.org/officeDocument/2006/math" xmlns:v="urn:schemas-microsoft-com:vml" xmlns:wp14="http://schemas.microsoft.com/office/word/2010/wordprocessingDrawing" xmlns:wp="http://schemas.openxmlformats.org/drawingml/2006/wordprocessingDrawing" xmlns:w10="urn:schemas-microsoft-com:office:word" xmlns:w="http://schemas.openxmlformats.org/wordprocessingml/2006/main" xmlns:w14="http://schemas.microsoft.com/office/word/2010/wordml" xmlns:w15="http://schemas.microsoft.com/office/word/2012/wordml" xmlns:w16cex="http://schemas.microsoft.com/office/word/2018/wordml/cex" xmlns:w16cid="http://schemas.microsoft.com/office/word/2016/wordml/cid" xmlns:w16="http://schemas.microsoft.com/office/word/2018/wordml" xmlns:w16sdtdh="http://schemas.microsoft.com/office/word/2020/wordml/sdtdatahash" xmlns:w16se="http://schemas.microsoft.com/office/word/2015/wordml/symex" xmlns:wpg="http://schemas.microsoft.com/office/word/2010/wordprocessingGroup" xmlns:wpi="http://schemas.microsoft.com/office/word/2010/wordprocessingInk" xmlns:wne="http://schemas.microsoft.com/office/word/2006/wordml" xmlns:wps="http://schemas.microsoft.com/office/word/2010/wordprocessingShape" mc:Ignorable="w14 w15 w16se w16cid w16 w16cex w16sdtdh wp14">
   <w:footnote w:type="separator" w:id="-1">
     <w:p>
       <w:pPr>
@@ -648,7 +866,7 @@
 </file>
 
 <file path=word/numbering.xml><?xml version="1.0" encoding="utf-8"?>
-<w:numbering xmlns:wpc="http://schemas.microsoft.com/office/word/2010/wordprocessingCanvas" xmlns:cx="http://schemas.microsoft.com/office/drawing/2014/chartex" xmlns:cx1="http://schemas.microsoft.com/office/drawing/2015/9/8/chartex" xmlns:cx2="http://schemas.microsoft.com/office/drawing/2015/10/21/chartex" xmlns:cx3="http://schemas.microsoft.com/office/drawing/2016/5/9/chartex" xmlns:cx4="http://schemas.microsoft.com/office/drawing/2016/5/10/chartex" xmlns:cx5="http://schemas.microsoft.com/office/drawing/2016/5/11/chartex" xmlns:cx6="http://schemas.microsoft.com/office/drawing/2016/5/12/chartex" xmlns:cx7="http://schemas.microsoft.com/office/drawing/2016/5/13/chartex" xmlns:cx8="http://schemas.microsoft.com/office/drawing/2016/5/14/chartex" xmlns:mc="http://schemas.openxmlformats.org/markup-compatibility/2006" xmlns:aink="http://schemas.microsoft.com/office/drawing/2016/ink" xmlns:am3d="http://schemas.microsoft.com/office/drawing/2017/model3d" xmlns:o="urn:schemas-microsoft-com:office:office" xmlns:r="http://schemas.openxmlformats.org/officeDocument/2006/relationships" xmlns:m="http://schemas.openxmlformats.org/officeDocument/2006/math" xmlns:v="urn:schemas-microsoft-com:vml" xmlns:wp14="http://schemas.microsoft.com/office/word/2010/wordprocessingDrawing" xmlns:wp="http://schemas.openxmlformats.org/drawingml/2006/wordprocessingDrawing" xmlns:w10="urn:schemas-microsoft-com:office:word" xmlns:w="http://schemas.openxmlformats.org/wordprocessingml/2006/main" xmlns:w14="http://schemas.microsoft.com/office/word/2010/wordml" xmlns:w15="http://schemas.microsoft.com/office/word/2012/wordml" xmlns:w16cex="http://schemas.microsoft.com/office/word/2018/wordml/cex" xmlns:w16cid="http://schemas.microsoft.com/office/word/2016/wordml/cid" xmlns:w16="http://schemas.microsoft.com/office/word/2018/wordml" xmlns:w16se="http://schemas.microsoft.com/office/word/2015/wordml/symex" xmlns:wpg="http://schemas.microsoft.com/office/word/2010/wordprocessingGroup" xmlns:wpi="http://schemas.microsoft.com/office/word/2010/wordprocessingInk" xmlns:wne="http://schemas.microsoft.com/office/word/2006/wordml" xmlns:wps="http://schemas.microsoft.com/office/word/2010/wordprocessingShape" mc:Ignorable="w14 w15 w16se w16cid w16 w16cex wp14">
+<w:numbering xmlns:wpc="http://schemas.microsoft.com/office/word/2010/wordprocessingCanvas" xmlns:cx="http://schemas.microsoft.com/office/drawing/2014/chartex" xmlns:cx1="http://schemas.microsoft.com/office/drawing/2015/9/8/chartex" xmlns:cx2="http://schemas.microsoft.com/office/drawing/2015/10/21/chartex" xmlns:cx3="http://schemas.microsoft.com/office/drawing/2016/5/9/chartex" xmlns:cx4="http://schemas.microsoft.com/office/drawing/2016/5/10/chartex" xmlns:cx5="http://schemas.microsoft.com/office/drawing/2016/5/11/chartex" xmlns:cx6="http://schemas.microsoft.com/office/drawing/2016/5/12/chartex" xmlns:cx7="http://schemas.microsoft.com/office/drawing/2016/5/13/chartex" xmlns:cx8="http://schemas.microsoft.com/office/drawing/2016/5/14/chartex" xmlns:mc="http://schemas.openxmlformats.org/markup-compatibility/2006" xmlns:aink="http://schemas.microsoft.com/office/drawing/2016/ink" xmlns:am3d="http://schemas.microsoft.com/office/drawing/2017/model3d" xmlns:o="urn:schemas-microsoft-com:office:office" xmlns:r="http://schemas.openxmlformats.org/officeDocument/2006/relationships" xmlns:m="http://schemas.openxmlformats.org/officeDocument/2006/math" xmlns:v="urn:schemas-microsoft-com:vml" xmlns:wp14="http://schemas.microsoft.com/office/word/2010/wordprocessingDrawing" xmlns:wp="http://schemas.openxmlformats.org/drawingml/2006/wordprocessingDrawing" xmlns:w10="urn:schemas-microsoft-com:office:word" xmlns:w="http://schemas.openxmlformats.org/wordprocessingml/2006/main" xmlns:w14="http://schemas.microsoft.com/office/word/2010/wordml" xmlns:w15="http://schemas.microsoft.com/office/word/2012/wordml" xmlns:w16cex="http://schemas.microsoft.com/office/word/2018/wordml/cex" xmlns:w16cid="http://schemas.microsoft.com/office/word/2016/wordml/cid" xmlns:w16="http://schemas.microsoft.com/office/word/2018/wordml" xmlns:w16sdtdh="http://schemas.microsoft.com/office/word/2020/wordml/sdtdatahash" xmlns:w16se="http://schemas.microsoft.com/office/word/2015/wordml/symex" xmlns:wpg="http://schemas.microsoft.com/office/word/2010/wordprocessingGroup" xmlns:wpi="http://schemas.microsoft.com/office/word/2010/wordprocessingInk" xmlns:wne="http://schemas.microsoft.com/office/word/2006/wordml" xmlns:wps="http://schemas.microsoft.com/office/word/2010/wordprocessingShape" mc:Ignorable="w14 w15 w16se w16cid w16 w16cex w16sdtdh wp14">
   <w:abstractNum w:abstractNumId="0" w15:restartNumberingAfterBreak="0">
     <w:nsid w:val="0144430B"/>
     <w:multiLevelType w:val="multilevel"/>
@@ -656,7 +874,6 @@
     <w:lvl w:ilvl="0">
       <w:start w:val="1"/>
       <w:numFmt w:val="decimal"/>
-      <w:pStyle w:val="Nadpis1"/>
       <w:lvlText w:val="%1"/>
       <w:lvlJc w:val="left"/>
       <w:pPr>
@@ -1223,6 +1440,95 @@
     </w:lvl>
   </w:abstractNum>
   <w:abstractNum w:abstractNumId="5" w15:restartNumberingAfterBreak="0">
+    <w:nsid w:val="53041983"/>
+    <w:multiLevelType w:val="hybridMultilevel"/>
+    <w:tmpl w:val="95E27F76"/>
+    <w:lvl w:ilvl="0" w:tplc="FD1A716C">
+      <w:start w:val="1"/>
+      <w:numFmt w:val="decimal"/>
+      <w:lvlText w:val="%1."/>
+      <w:lvlJc w:val="left"/>
+      <w:pPr>
+        <w:ind w:left="927" w:hanging="360"/>
+      </w:pPr>
+      <w:rPr>
+        <w:rFonts w:hint="default"/>
+      </w:rPr>
+    </w:lvl>
+    <w:lvl w:ilvl="1" w:tplc="04050019" w:tentative="1">
+      <w:start w:val="1"/>
+      <w:numFmt w:val="lowerLetter"/>
+      <w:lvlText w:val="%2."/>
+      <w:lvlJc w:val="left"/>
+      <w:pPr>
+        <w:ind w:left="1647" w:hanging="360"/>
+      </w:pPr>
+    </w:lvl>
+    <w:lvl w:ilvl="2" w:tplc="0405001B" w:tentative="1">
+      <w:start w:val="1"/>
+      <w:numFmt w:val="lowerRoman"/>
+      <w:lvlText w:val="%3."/>
+      <w:lvlJc w:val="right"/>
+      <w:pPr>
+        <w:ind w:left="2367" w:hanging="180"/>
+      </w:pPr>
+    </w:lvl>
+    <w:lvl w:ilvl="3" w:tplc="0405000F" w:tentative="1">
+      <w:start w:val="1"/>
+      <w:numFmt w:val="decimal"/>
+      <w:lvlText w:val="%4."/>
+      <w:lvlJc w:val="left"/>
+      <w:pPr>
+        <w:ind w:left="3087" w:hanging="360"/>
+      </w:pPr>
+    </w:lvl>
+    <w:lvl w:ilvl="4" w:tplc="04050019" w:tentative="1">
+      <w:start w:val="1"/>
+      <w:numFmt w:val="lowerLetter"/>
+      <w:lvlText w:val="%5."/>
+      <w:lvlJc w:val="left"/>
+      <w:pPr>
+        <w:ind w:left="3807" w:hanging="360"/>
+      </w:pPr>
+    </w:lvl>
+    <w:lvl w:ilvl="5" w:tplc="0405001B" w:tentative="1">
+      <w:start w:val="1"/>
+      <w:numFmt w:val="lowerRoman"/>
+      <w:lvlText w:val="%6."/>
+      <w:lvlJc w:val="right"/>
+      <w:pPr>
+        <w:ind w:left="4527" w:hanging="180"/>
+      </w:pPr>
+    </w:lvl>
+    <w:lvl w:ilvl="6" w:tplc="0405000F" w:tentative="1">
+      <w:start w:val="1"/>
+      <w:numFmt w:val="decimal"/>
+      <w:lvlText w:val="%7."/>
+      <w:lvlJc w:val="left"/>
+      <w:pPr>
+        <w:ind w:left="5247" w:hanging="360"/>
+      </w:pPr>
+    </w:lvl>
+    <w:lvl w:ilvl="7" w:tplc="04050019" w:tentative="1">
+      <w:start w:val="1"/>
+      <w:numFmt w:val="lowerLetter"/>
+      <w:lvlText w:val="%8."/>
+      <w:lvlJc w:val="left"/>
+      <w:pPr>
+        <w:ind w:left="5967" w:hanging="360"/>
+      </w:pPr>
+    </w:lvl>
+    <w:lvl w:ilvl="8" w:tplc="0405001B" w:tentative="1">
+      <w:start w:val="1"/>
+      <w:numFmt w:val="lowerRoman"/>
+      <w:lvlText w:val="%9."/>
+      <w:lvlJc w:val="right"/>
+      <w:pPr>
+        <w:ind w:left="6687" w:hanging="180"/>
+      </w:pPr>
+    </w:lvl>
+  </w:abstractNum>
+  <w:abstractNum w:abstractNumId="6" w15:restartNumberingAfterBreak="0">
     <w:nsid w:val="54EB7DA2"/>
     <w:multiLevelType w:val="multilevel"/>
     <w:tmpl w:val="D896A09A"/>
@@ -1380,7 +1686,7 @@
       </w:rPr>
     </w:lvl>
   </w:abstractNum>
-  <w:abstractNum w:abstractNumId="6" w15:restartNumberingAfterBreak="0">
+  <w:abstractNum w:abstractNumId="7" w15:restartNumberingAfterBreak="0">
     <w:nsid w:val="5AB75705"/>
     <w:multiLevelType w:val="hybridMultilevel"/>
     <w:tmpl w:val="EA14A12C"/>
@@ -1519,7 +1825,7 @@
       </w:rPr>
     </w:lvl>
   </w:abstractNum>
-  <w:abstractNum w:abstractNumId="7" w15:restartNumberingAfterBreak="0">
+  <w:abstractNum w:abstractNumId="8" w15:restartNumberingAfterBreak="0">
     <w:nsid w:val="61C34DF1"/>
     <w:multiLevelType w:val="multilevel"/>
     <w:tmpl w:val="A71C786C"/>
@@ -1659,7 +1965,7 @@
       </w:rPr>
     </w:lvl>
   </w:abstractNum>
-  <w:abstractNum w:abstractNumId="8" w15:restartNumberingAfterBreak="0">
+  <w:abstractNum w:abstractNumId="9" w15:restartNumberingAfterBreak="0">
     <w:nsid w:val="629B221D"/>
     <w:multiLevelType w:val="hybridMultilevel"/>
     <w:tmpl w:val="5452534E"/>
@@ -1771,7 +2077,7 @@
       </w:rPr>
     </w:lvl>
   </w:abstractNum>
-  <w:abstractNum w:abstractNumId="9" w15:restartNumberingAfterBreak="0">
+  <w:abstractNum w:abstractNumId="10" w15:restartNumberingAfterBreak="0">
     <w:nsid w:val="6CAF34BA"/>
     <w:multiLevelType w:val="multilevel"/>
     <w:tmpl w:val="CDF6D238"/>
@@ -1884,7 +2190,7 @@
       </w:rPr>
     </w:lvl>
   </w:abstractNum>
-  <w:abstractNum w:abstractNumId="10" w15:restartNumberingAfterBreak="0">
+  <w:abstractNum w:abstractNumId="11" w15:restartNumberingAfterBreak="0">
     <w:nsid w:val="6FAE31DE"/>
     <w:multiLevelType w:val="hybridMultilevel"/>
     <w:tmpl w:val="E864D61A"/>
@@ -1997,10 +2303,10 @@
     </w:lvl>
   </w:abstractNum>
   <w:num w:numId="1">
-    <w:abstractNumId w:val="7"/>
+    <w:abstractNumId w:val="8"/>
   </w:num>
   <w:num w:numId="2">
-    <w:abstractNumId w:val="6"/>
+    <w:abstractNumId w:val="7"/>
   </w:num>
   <w:num w:numId="3">
     <w:abstractNumId w:val="1"/>
@@ -2009,13 +2315,13 @@
     <w:abstractNumId w:val="2"/>
   </w:num>
   <w:num w:numId="5">
-    <w:abstractNumId w:val="10"/>
+    <w:abstractNumId w:val="11"/>
   </w:num>
   <w:num w:numId="6">
-    <w:abstractNumId w:val="8"/>
+    <w:abstractNumId w:val="9"/>
   </w:num>
   <w:num w:numId="7">
-    <w:abstractNumId w:val="5"/>
+    <w:abstractNumId w:val="6"/>
   </w:num>
   <w:num w:numId="8">
     <w:abstractNumId w:val="3"/>
@@ -2024,17 +2330,20 @@
     <w:abstractNumId w:val="4"/>
   </w:num>
   <w:num w:numId="10">
-    <w:abstractNumId w:val="9"/>
+    <w:abstractNumId w:val="10"/>
   </w:num>
   <w:num w:numId="11">
     <w:abstractNumId w:val="0"/>
+  </w:num>
+  <w:num w:numId="12">
+    <w:abstractNumId w:val="5"/>
   </w:num>
   <w:numIdMacAtCleanup w:val="2"/>
 </w:numbering>
 </file>
 
 <file path=word/styles.xml><?xml version="1.0" encoding="utf-8"?>
-<w:styles xmlns:mc="http://schemas.openxmlformats.org/markup-compatibility/2006" xmlns:r="http://schemas.openxmlformats.org/officeDocument/2006/relationships" xmlns:w="http://schemas.openxmlformats.org/wordprocessingml/2006/main" xmlns:w14="http://schemas.microsoft.com/office/word/2010/wordml" xmlns:w15="http://schemas.microsoft.com/office/word/2012/wordml" xmlns:w16cex="http://schemas.microsoft.com/office/word/2018/wordml/cex" xmlns:w16cid="http://schemas.microsoft.com/office/word/2016/wordml/cid" xmlns:w16="http://schemas.microsoft.com/office/word/2018/wordml" xmlns:w16se="http://schemas.microsoft.com/office/word/2015/wordml/symex" mc:Ignorable="w14 w15 w16se w16cid w16 w16cex">
+<w:styles xmlns:mc="http://schemas.openxmlformats.org/markup-compatibility/2006" xmlns:r="http://schemas.openxmlformats.org/officeDocument/2006/relationships" xmlns:w="http://schemas.openxmlformats.org/wordprocessingml/2006/main" xmlns:w14="http://schemas.microsoft.com/office/word/2010/wordml" xmlns:w15="http://schemas.microsoft.com/office/word/2012/wordml" xmlns:w16cex="http://schemas.microsoft.com/office/word/2018/wordml/cex" xmlns:w16cid="http://schemas.microsoft.com/office/word/2016/wordml/cid" xmlns:w16="http://schemas.microsoft.com/office/word/2018/wordml" xmlns:w16sdtdh="http://schemas.microsoft.com/office/word/2020/wordml/sdtdatahash" xmlns:w16se="http://schemas.microsoft.com/office/word/2015/wordml/symex" mc:Ignorable="w14 w15 w16se w16cid w16 w16cex w16sdtdh">
   <w:docDefaults>
     <w:rPrDefault>
       <w:rPr>
@@ -2442,14 +2751,11 @@
     <w:next w:val="Odstavecprvn"/>
     <w:autoRedefine/>
     <w:qFormat/>
-    <w:rsid w:val="00635FF9"/>
+    <w:rsid w:val="004035F7"/>
     <w:pPr>
       <w:keepNext/>
-      <w:numPr>
-        <w:numId w:val="11"/>
-      </w:numPr>
-      <w:spacing w:after="240" w:line="276" w:lineRule="auto"/>
-      <w:ind w:left="432"/>
+      <w:spacing w:after="120" w:line="276" w:lineRule="auto"/>
+      <w:ind w:left="567"/>
       <w:outlineLvl w:val="0"/>
     </w:pPr>
     <w:rPr>
@@ -3047,13 +3353,11 @@
     <w:rsid w:val="00B01531"/>
     <w:pPr>
       <w:keepLines/>
-      <w:numPr>
-        <w:numId w:val="0"/>
-      </w:numPr>
       <w:tabs>
         <w:tab w:val="num" w:pos="1134"/>
       </w:tabs>
       <w:spacing w:before="480" w:after="0"/>
+      <w:ind w:left="0"/>
       <w:outlineLvl w:val="9"/>
     </w:pPr>
     <w:rPr>
@@ -3318,6 +3622,17 @@
       <w:rFonts w:ascii="Cambria" w:hAnsi="Cambria"/>
       <w:sz w:val="24"/>
       <w:szCs w:val="24"/>
+    </w:rPr>
+  </w:style>
+  <w:style w:type="character" w:styleId="Siln">
+    <w:name w:val="Strong"/>
+    <w:basedOn w:val="Standardnpsmoodstavce"/>
+    <w:uiPriority w:val="22"/>
+    <w:qFormat/>
+    <w:rsid w:val="008A14D3"/>
+    <w:rPr>
+      <w:b/>
+      <w:bCs/>
     </w:rPr>
   </w:style>
 </w:styles>

</xml_diff>